<commit_message>
bedida 3 & logic 7 - update. bedida 7 - new
</commit_message>
<xml_diff>
--- a/5772_SemesterA/Bedida/Bedida 3 Azriel Berger.docx
+++ b/5772_SemesterA/Bedida/Bedida 3 Azriel Berger.docx
@@ -240,7 +240,7 @@
           <v:shape id="_x0000_i1025" type="#_x0000_t75" style="width:51.85pt;height:13.8pt" o:ole="">
             <v:imagedata r:id="rId8" o:title=""/>
           </v:shape>
-          <o:OLEObject Type="Embed" ProgID="Equation.3" ShapeID="_x0000_i1025" DrawAspect="Content" ObjectID="_1385196142" r:id="rId9"/>
+          <o:OLEObject Type="Embed" ProgID="Equation.3" ShapeID="_x0000_i1025" DrawAspect="Content" ObjectID="_1390055444" r:id="rId9"/>
         </w:object>
       </w:r>
       <w:r>
@@ -263,7 +263,7 @@
           <v:shape id="_x0000_i1026" type="#_x0000_t75" style="width:12.1pt;height:13.25pt" o:ole="">
             <v:imagedata r:id="rId10" o:title=""/>
           </v:shape>
-          <o:OLEObject Type="Embed" ProgID="Equation.3" ShapeID="_x0000_i1026" DrawAspect="Content" ObjectID="_1385196143" r:id="rId11"/>
+          <o:OLEObject Type="Embed" ProgID="Equation.3" ShapeID="_x0000_i1026" DrawAspect="Content" ObjectID="_1390055445" r:id="rId11"/>
         </w:object>
       </w:r>
       <w:r>
@@ -286,7 +286,7 @@
           <v:shape id="_x0000_i1027" type="#_x0000_t75" style="width:12.1pt;height:13.25pt" o:ole="">
             <v:imagedata r:id="rId12" o:title=""/>
           </v:shape>
-          <o:OLEObject Type="Embed" ProgID="Equation.3" ShapeID="_x0000_i1027" DrawAspect="Content" ObjectID="_1385196144" r:id="rId13"/>
+          <o:OLEObject Type="Embed" ProgID="Equation.3" ShapeID="_x0000_i1027" DrawAspect="Content" ObjectID="_1390055446" r:id="rId13"/>
         </w:object>
       </w:r>
       <w:r>
@@ -320,7 +320,7 @@
           <v:shape id="_x0000_i1028" type="#_x0000_t75" style="width:82.95pt;height:17.3pt" o:ole="">
             <v:imagedata r:id="rId14" o:title=""/>
           </v:shape>
-          <o:OLEObject Type="Embed" ProgID="Equation.3" ShapeID="_x0000_i1028" DrawAspect="Content" ObjectID="_1385196145" r:id="rId15"/>
+          <o:OLEObject Type="Embed" ProgID="Equation.3" ShapeID="_x0000_i1028" DrawAspect="Content" ObjectID="_1390055447" r:id="rId15"/>
         </w:object>
       </w:r>
       <w:r>
@@ -342,7 +342,7 @@
           <v:shape id="_x0000_i1029" type="#_x0000_t75" style="width:39.75pt;height:13.8pt" o:ole="">
             <v:imagedata r:id="rId16" o:title=""/>
           </v:shape>
-          <o:OLEObject Type="Embed" ProgID="Equation.3" ShapeID="_x0000_i1029" DrawAspect="Content" ObjectID="_1385196146" r:id="rId17"/>
+          <o:OLEObject Type="Embed" ProgID="Equation.3" ShapeID="_x0000_i1029" DrawAspect="Content" ObjectID="_1390055448" r:id="rId17"/>
         </w:object>
       </w:r>
       <w:r>
@@ -386,7 +386,7 @@
           <v:shape id="_x0000_i1030" type="#_x0000_t75" style="width:13.25pt;height:13.8pt" o:ole="">
             <v:imagedata r:id="rId18" o:title=""/>
           </v:shape>
-          <o:OLEObject Type="Embed" ProgID="Equation.3" ShapeID="_x0000_i1030" DrawAspect="Content" ObjectID="_1385196147" r:id="rId19"/>
+          <o:OLEObject Type="Embed" ProgID="Equation.3" ShapeID="_x0000_i1030" DrawAspect="Content" ObjectID="_1390055449" r:id="rId19"/>
         </w:object>
       </w:r>
       <w:r>
@@ -1515,7 +1515,7 @@
           <v:shape id="_x0000_i1031" type="#_x0000_t75" style="width:32.85pt;height:17.3pt" o:ole="">
             <v:imagedata r:id="rId20" o:title=""/>
           </v:shape>
-          <o:OLEObject Type="Embed" ProgID="Equation.3" ShapeID="_x0000_i1031" DrawAspect="Content" ObjectID="_1385196148" r:id="rId21"/>
+          <o:OLEObject Type="Embed" ProgID="Equation.3" ShapeID="_x0000_i1031" DrawAspect="Content" ObjectID="_1390055450" r:id="rId21"/>
         </w:object>
       </w:r>
       <w:r>
@@ -1891,7 +1891,7 @@
           <v:shape id="_x0000_i1032" type="#_x0000_t75" style="width:25.9pt;height:13.8pt" o:ole="">
             <v:imagedata r:id="rId22" o:title=""/>
           </v:shape>
-          <o:OLEObject Type="Embed" ProgID="Equation.3" ShapeID="_x0000_i1032" DrawAspect="Content" ObjectID="_1385196149" r:id="rId23"/>
+          <o:OLEObject Type="Embed" ProgID="Equation.3" ShapeID="_x0000_i1032" DrawAspect="Content" ObjectID="_1390055451" r:id="rId23"/>
         </w:object>
       </w:r>
       <w:r>
@@ -2029,7 +2029,7 @@
           <v:shape id="_x0000_i1034" type="#_x0000_t75" style="width:29.95pt;height:13.25pt" o:ole="">
             <v:imagedata r:id="rId25" o:title=""/>
           </v:shape>
-          <o:OLEObject Type="Embed" ProgID="Equation.3" ShapeID="_x0000_i1034" DrawAspect="Content" ObjectID="_1385196150" r:id="rId26"/>
+          <o:OLEObject Type="Embed" ProgID="Equation.3" ShapeID="_x0000_i1034" DrawAspect="Content" ObjectID="_1390055452" r:id="rId26"/>
         </w:object>
       </w:r>
       <w:r>
@@ -2052,7 +2052,7 @@
           <v:shape id="_x0000_i1035" type="#_x0000_t75" style="width:239.05pt;height:16.15pt" o:ole="">
             <v:imagedata r:id="rId27" o:title=""/>
           </v:shape>
-          <o:OLEObject Type="Embed" ProgID="Equation.3" ShapeID="_x0000_i1035" DrawAspect="Content" ObjectID="_1385196151" r:id="rId28"/>
+          <o:OLEObject Type="Embed" ProgID="Equation.3" ShapeID="_x0000_i1035" DrawAspect="Content" ObjectID="_1390055453" r:id="rId28"/>
         </w:object>
       </w:r>
       <w:r>
@@ -2157,7 +2157,7 @@
           <v:shape id="_x0000_i1036" type="#_x0000_t75" style="width:12.1pt;height:13.25pt" o:ole="">
             <v:imagedata r:id="rId29" o:title=""/>
           </v:shape>
-          <o:OLEObject Type="Embed" ProgID="Equation.DSMT4" ShapeID="_x0000_i1036" DrawAspect="Content" ObjectID="_1385196152" r:id="rId30"/>
+          <o:OLEObject Type="Embed" ProgID="Equation.DSMT4" ShapeID="_x0000_i1036" DrawAspect="Content" ObjectID="_1390055454" r:id="rId30"/>
         </w:object>
       </w:r>
       <w:r>
@@ -2180,7 +2180,7 @@
           <v:shape id="_x0000_i1037" type="#_x0000_t75" style="width:29.95pt;height:13.25pt" o:ole="">
             <v:imagedata r:id="rId31" o:title=""/>
           </v:shape>
-          <o:OLEObject Type="Embed" ProgID="Equation.3" ShapeID="_x0000_i1037" DrawAspect="Content" ObjectID="_1385196153" r:id="rId32"/>
+          <o:OLEObject Type="Embed" ProgID="Equation.3" ShapeID="_x0000_i1037" DrawAspect="Content" ObjectID="_1390055455" r:id="rId32"/>
         </w:object>
       </w:r>
       <w:r>
@@ -2495,7 +2495,7 @@
           <v:shape id="_x0000_i1038" type="#_x0000_t75" style="width:25.9pt;height:16.15pt" o:ole="">
             <v:imagedata r:id="rId33" o:title=""/>
           </v:shape>
-          <o:OLEObject Type="Embed" ProgID="Equation.DSMT4" ShapeID="_x0000_i1038" DrawAspect="Content" ObjectID="_1385196154" r:id="rId34"/>
+          <o:OLEObject Type="Embed" ProgID="Equation.DSMT4" ShapeID="_x0000_i1038" DrawAspect="Content" ObjectID="_1390055456" r:id="rId34"/>
         </w:object>
       </w:r>
       <w:r>
@@ -2597,7 +2597,7 @@
           <v:shape id="_x0000_i1039" type="#_x0000_t75" style="width:38pt;height:16.15pt" o:ole="">
             <v:imagedata r:id="rId35" o:title=""/>
           </v:shape>
-          <o:OLEObject Type="Embed" ProgID="Equation.DSMT4" ShapeID="_x0000_i1039" DrawAspect="Content" ObjectID="_1385196155" r:id="rId36"/>
+          <o:OLEObject Type="Embed" ProgID="Equation.DSMT4" ShapeID="_x0000_i1039" DrawAspect="Content" ObjectID="_1390055457" r:id="rId36"/>
         </w:object>
       </w:r>
       <w:r>
@@ -2620,7 +2620,7 @@
           <v:shape id="_x0000_i1040" type="#_x0000_t75" style="width:12.1pt;height:13.25pt" o:ole="">
             <v:imagedata r:id="rId37" o:title=""/>
           </v:shape>
-          <o:OLEObject Type="Embed" ProgID="Equation.DSMT4" ShapeID="_x0000_i1040" DrawAspect="Content" ObjectID="_1385196156" r:id="rId38"/>
+          <o:OLEObject Type="Embed" ProgID="Equation.DSMT4" ShapeID="_x0000_i1040" DrawAspect="Content" ObjectID="_1390055458" r:id="rId38"/>
         </w:object>
       </w:r>
       <w:r>
@@ -2795,7 +2795,7 @@
           <v:shape id="_x0000_i1041" type="#_x0000_t75" style="width:32.85pt;height:13.8pt" o:ole="">
             <v:imagedata r:id="rId39" o:title=""/>
           </v:shape>
-          <o:OLEObject Type="Embed" ProgID="Equation.3" ShapeID="_x0000_i1041" DrawAspect="Content" ObjectID="_1385196157" r:id="rId40"/>
+          <o:OLEObject Type="Embed" ProgID="Equation.3" ShapeID="_x0000_i1041" DrawAspect="Content" ObjectID="_1390055459" r:id="rId40"/>
         </w:object>
       </w:r>
       <w:r>
@@ -2818,7 +2818,7 @@
           <v:shape id="_x0000_i1042" type="#_x0000_t75" style="width:12.1pt;height:13.25pt" o:ole="">
             <v:imagedata r:id="rId41" o:title=""/>
           </v:shape>
-          <o:OLEObject Type="Embed" ProgID="Equation.3" ShapeID="_x0000_i1042" DrawAspect="Content" ObjectID="_1385196158" r:id="rId42"/>
+          <o:OLEObject Type="Embed" ProgID="Equation.3" ShapeID="_x0000_i1042" DrawAspect="Content" ObjectID="_1390055460" r:id="rId42"/>
         </w:object>
       </w:r>
       <w:r>
@@ -2841,7 +2841,7 @@
           <v:shape id="_x0000_i1043" type="#_x0000_t75" style="width:62.2pt;height:16.15pt" o:ole="">
             <v:imagedata r:id="rId43" o:title=""/>
           </v:shape>
-          <o:OLEObject Type="Embed" ProgID="Equation.3" ShapeID="_x0000_i1043" DrawAspect="Content" ObjectID="_1385196159" r:id="rId44"/>
+          <o:OLEObject Type="Embed" ProgID="Equation.3" ShapeID="_x0000_i1043" DrawAspect="Content" ObjectID="_1390055461" r:id="rId44"/>
         </w:object>
       </w:r>
       <w:r>
@@ -2865,7 +2865,7 @@
           <v:shape id="_x0000_i1044" type="#_x0000_t75" style="width:28.2pt;height:13.25pt" o:ole="">
             <v:imagedata r:id="rId45" o:title=""/>
           </v:shape>
-          <o:OLEObject Type="Embed" ProgID="Equation.3" ShapeID="_x0000_i1044" DrawAspect="Content" ObjectID="_1385196160" r:id="rId46"/>
+          <o:OLEObject Type="Embed" ProgID="Equation.3" ShapeID="_x0000_i1044" DrawAspect="Content" ObjectID="_1390055462" r:id="rId46"/>
         </w:object>
       </w:r>
       <w:r>
@@ -2889,7 +2889,7 @@
           <v:shape id="_x0000_i1045" type="#_x0000_t75" style="width:28.8pt;height:13.8pt" o:ole="">
             <v:imagedata r:id="rId47" o:title=""/>
           </v:shape>
-          <o:OLEObject Type="Embed" ProgID="Equation.3" ShapeID="_x0000_i1045" DrawAspect="Content" ObjectID="_1385196161" r:id="rId48"/>
+          <o:OLEObject Type="Embed" ProgID="Equation.3" ShapeID="_x0000_i1045" DrawAspect="Content" ObjectID="_1390055463" r:id="rId48"/>
         </w:object>
       </w:r>
       <w:r>
@@ -2942,7 +2942,7 @@
           <v:shape id="_x0000_i1046" type="#_x0000_t75" style="width:12.1pt;height:13.25pt" o:ole="">
             <v:imagedata r:id="rId49" o:title=""/>
           </v:shape>
-          <o:OLEObject Type="Embed" ProgID="Equation.3" ShapeID="_x0000_i1046" DrawAspect="Content" ObjectID="_1385196162" r:id="rId50"/>
+          <o:OLEObject Type="Embed" ProgID="Equation.3" ShapeID="_x0000_i1046" DrawAspect="Content" ObjectID="_1390055464" r:id="rId50"/>
         </w:object>
       </w:r>
       <w:r>
@@ -2965,7 +2965,7 @@
           <v:shape id="_x0000_i1047" type="#_x0000_t75" style="width:34pt;height:13.8pt" o:ole="">
             <v:imagedata r:id="rId51" o:title=""/>
           </v:shape>
-          <o:OLEObject Type="Embed" ProgID="Equation.3" ShapeID="_x0000_i1047" DrawAspect="Content" ObjectID="_1385196163" r:id="rId52"/>
+          <o:OLEObject Type="Embed" ProgID="Equation.3" ShapeID="_x0000_i1047" DrawAspect="Content" ObjectID="_1390055465" r:id="rId52"/>
         </w:object>
       </w:r>
       <w:r>
@@ -3904,7 +3904,7 @@
           <v:shape id="_x0000_i1048" type="#_x0000_t75" style="width:12.1pt;height:13.25pt" o:ole="">
             <v:imagedata r:id="rId53" o:title=""/>
           </v:shape>
-          <o:OLEObject Type="Embed" ProgID="Equation.3" ShapeID="_x0000_i1048" DrawAspect="Content" ObjectID="_1385196164" r:id="rId54"/>
+          <o:OLEObject Type="Embed" ProgID="Equation.3" ShapeID="_x0000_i1048" DrawAspect="Content" ObjectID="_1390055466" r:id="rId54"/>
         </w:object>
       </w:r>
       <w:r>
@@ -3935,7 +3935,7 @@
           <v:shape id="_x0000_i1049" type="#_x0000_t75" style="width:34pt;height:13.8pt" o:ole="">
             <v:imagedata r:id="rId55" o:title=""/>
           </v:shape>
-          <o:OLEObject Type="Embed" ProgID="Equation.3" ShapeID="_x0000_i1049" DrawAspect="Content" ObjectID="_1385196165" r:id="rId56"/>
+          <o:OLEObject Type="Embed" ProgID="Equation.3" ShapeID="_x0000_i1049" DrawAspect="Content" ObjectID="_1390055467" r:id="rId56"/>
         </w:object>
       </w:r>
       <w:r>
@@ -4179,7 +4179,7 @@
           <v:shape id="_x0000_i1050" type="#_x0000_t75" style="width:5.2pt;height:17.3pt" o:ole="">
             <v:imagedata r:id="rId57" o:title=""/>
           </v:shape>
-          <o:OLEObject Type="Embed" ProgID="Equation.3" ShapeID="_x0000_i1050" DrawAspect="Content" ObjectID="_1385196166" r:id="rId58"/>
+          <o:OLEObject Type="Embed" ProgID="Equation.3" ShapeID="_x0000_i1050" DrawAspect="Content" ObjectID="_1390055468" r:id="rId58"/>
         </w:object>
       </w:r>
       <w:r>
@@ -4222,7 +4222,7 @@
           <v:shape id="_x0000_i1051" type="#_x0000_t75" style="width:1in;height:17.3pt" o:ole="">
             <v:imagedata r:id="rId59" o:title=""/>
           </v:shape>
-          <o:OLEObject Type="Embed" ProgID="Equation.3" ShapeID="_x0000_i1051" DrawAspect="Content" ObjectID="_1385196167" r:id="rId60"/>
+          <o:OLEObject Type="Embed" ProgID="Equation.3" ShapeID="_x0000_i1051" DrawAspect="Content" ObjectID="_1390055469" r:id="rId60"/>
         </w:object>
       </w:r>
       <w:r>
@@ -4447,7 +4447,7 @@
           <v:shape id="_x0000_i1052" type="#_x0000_t75" style="width:16.15pt;height:13.8pt" o:ole="">
             <v:imagedata r:id="rId61" o:title=""/>
           </v:shape>
-          <o:OLEObject Type="Embed" ProgID="Equation.3" ShapeID="_x0000_i1052" DrawAspect="Content" ObjectID="_1385196168" r:id="rId62"/>
+          <o:OLEObject Type="Embed" ProgID="Equation.3" ShapeID="_x0000_i1052" DrawAspect="Content" ObjectID="_1390055470" r:id="rId62"/>
         </w:object>
       </w:r>
       <w:r>
@@ -4491,7 +4491,7 @@
           <v:shape id="_x0000_i1053" type="#_x0000_t75" style="width:5.2pt;height:16.15pt" o:ole="">
             <v:imagedata r:id="rId63" o:title=""/>
           </v:shape>
-          <o:OLEObject Type="Embed" ProgID="Equation.3" ShapeID="_x0000_i1053" DrawAspect="Content" ObjectID="_1385196169" r:id="rId64"/>
+          <o:OLEObject Type="Embed" ProgID="Equation.3" ShapeID="_x0000_i1053" DrawAspect="Content" ObjectID="_1390055471" r:id="rId64"/>
         </w:object>
       </w:r>
       <w:r>
@@ -4523,7 +4523,7 @@
           <v:shape id="_x0000_i1054" type="#_x0000_t75" style="width:24.2pt;height:16.15pt" o:ole="">
             <v:imagedata r:id="rId65" o:title=""/>
           </v:shape>
-          <o:OLEObject Type="Embed" ProgID="Equation.3" ShapeID="_x0000_i1054" DrawAspect="Content" ObjectID="_1385196170" r:id="rId66"/>
+          <o:OLEObject Type="Embed" ProgID="Equation.3" ShapeID="_x0000_i1054" DrawAspect="Content" ObjectID="_1390055472" r:id="rId66"/>
         </w:object>
       </w:r>
       <w:r>
@@ -4555,7 +4555,7 @@
           <v:shape id="_x0000_i1055" type="#_x0000_t75" style="width:9.8pt;height:10.95pt" o:ole="">
             <v:imagedata r:id="rId67" o:title=""/>
           </v:shape>
-          <o:OLEObject Type="Embed" ProgID="Equation.3" ShapeID="_x0000_i1055" DrawAspect="Content" ObjectID="_1385196171" r:id="rId68"/>
+          <o:OLEObject Type="Embed" ProgID="Equation.3" ShapeID="_x0000_i1055" DrawAspect="Content" ObjectID="_1390055473" r:id="rId68"/>
         </w:object>
       </w:r>
       <w:r>
@@ -4579,7 +4579,7 @@
           <v:shape id="_x0000_i1056" type="#_x0000_t75" style="width:10.95pt;height:13.25pt" o:ole="">
             <v:imagedata r:id="rId69" o:title=""/>
           </v:shape>
-          <o:OLEObject Type="Embed" ProgID="Equation.3" ShapeID="_x0000_i1056" DrawAspect="Content" ObjectID="_1385196172" r:id="rId70"/>
+          <o:OLEObject Type="Embed" ProgID="Equation.3" ShapeID="_x0000_i1056" DrawAspect="Content" ObjectID="_1390055474" r:id="rId70"/>
         </w:object>
       </w:r>
       <w:r>
@@ -4612,7 +4612,7 @@
           <v:shape id="_x0000_i1057" type="#_x0000_t75" style="width:9.8pt;height:13.8pt" o:ole="">
             <v:imagedata r:id="rId71" o:title=""/>
           </v:shape>
-          <o:OLEObject Type="Embed" ProgID="Equation.3" ShapeID="_x0000_i1057" DrawAspect="Content" ObjectID="_1385196173" r:id="rId72"/>
+          <o:OLEObject Type="Embed" ProgID="Equation.3" ShapeID="_x0000_i1057" DrawAspect="Content" ObjectID="_1390055475" r:id="rId72"/>
         </w:object>
       </w:r>
       <w:r>
@@ -4636,7 +4636,7 @@
           <v:shape id="_x0000_i1058" type="#_x0000_t75" style="width:34pt;height:16.15pt" o:ole="">
             <v:imagedata r:id="rId73" o:title=""/>
           </v:shape>
-          <o:OLEObject Type="Embed" ProgID="Equation.3" ShapeID="_x0000_i1058" DrawAspect="Content" ObjectID="_1385196174" r:id="rId74"/>
+          <o:OLEObject Type="Embed" ProgID="Equation.3" ShapeID="_x0000_i1058" DrawAspect="Content" ObjectID="_1390055476" r:id="rId74"/>
         </w:object>
       </w:r>
       <w:r>
@@ -5346,6 +5346,88 @@
             <w:r>
               <w:t>c</w:t>
             </w:r>
+          </w:p>
+        </w:tc>
+      </w:tr>
+    </w:tbl>
+    <w:p>
+      <w:pPr>
+        <w:bidi w:val="0"/>
+      </w:pPr>
+      <w:r>
+        <w:br w:type="column"/>
+      </w:r>
+    </w:p>
+    <w:tbl>
+      <w:tblPr>
+        <w:tblStyle w:val="ab"/>
+        <w:tblW w:w="0" w:type="auto"/>
+        <w:tblLook w:val="04A0"/>
+      </w:tblPr>
+      <w:tblGrid>
+        <w:gridCol w:w="901"/>
+        <w:gridCol w:w="902"/>
+      </w:tblGrid>
+      <w:tr>
+        <w:tc>
+          <w:tcPr>
+            <w:tcW w:w="901" w:type="dxa"/>
+            <w:vAlign w:val="center"/>
+          </w:tcPr>
+          <w:p>
+            <w:pPr>
+              <w:bidi w:val="0"/>
+              <w:jc w:val="center"/>
+            </w:pPr>
+            <w:r>
+              <w:t>a</w:t>
+            </w:r>
+          </w:p>
+        </w:tc>
+        <w:tc>
+          <w:tcPr>
+            <w:tcW w:w="902" w:type="dxa"/>
+            <w:vMerge w:val="restart"/>
+            <w:vAlign w:val="center"/>
+          </w:tcPr>
+          <w:p>
+            <w:pPr>
+              <w:bidi w:val="0"/>
+              <w:jc w:val="center"/>
+            </w:pPr>
+            <w:r>
+              <w:t>c</w:t>
+            </w:r>
+          </w:p>
+        </w:tc>
+      </w:tr>
+      <w:tr>
+        <w:tc>
+          <w:tcPr>
+            <w:tcW w:w="901" w:type="dxa"/>
+            <w:vAlign w:val="center"/>
+          </w:tcPr>
+          <w:p>
+            <w:pPr>
+              <w:bidi w:val="0"/>
+              <w:jc w:val="center"/>
+            </w:pPr>
+            <w:r>
+              <w:t>b</w:t>
+            </w:r>
+          </w:p>
+        </w:tc>
+        <w:tc>
+          <w:tcPr>
+            <w:tcW w:w="902" w:type="dxa"/>
+            <w:vMerge/>
+            <w:vAlign w:val="center"/>
+          </w:tcPr>
+          <w:p>
+            <w:pPr>
+              <w:bidi w:val="0"/>
+              <w:jc w:val="center"/>
+            </w:pPr>
           </w:p>
         </w:tc>
       </w:tr>
@@ -5447,7 +5529,7 @@
           <w:type w:val="continuous"/>
           <w:pgSz w:w="11906" w:h="16838"/>
           <w:pgMar w:top="1440" w:right="567" w:bottom="567" w:left="567" w:header="709" w:footer="709" w:gutter="0"/>
-          <w:cols w:num="4" w:sep="1" w:space="709"/>
+          <w:cols w:num="5" w:sep="1" w:space="709"/>
           <w:bidi/>
           <w:rtlGutter/>
           <w:docGrid w:linePitch="360"/>
@@ -5457,6 +5539,7 @@
     <w:p>
       <w:pPr>
         <w:rPr>
+          <w:rFonts w:hint="cs"/>
           <w:rtl/>
         </w:rPr>
       </w:pPr>
@@ -5476,7 +5559,35 @@
           <w:rFonts w:hint="cs"/>
           <w:rtl/>
         </w:rPr>
-        <w:t xml:space="preserve"> לא קטן מ</w:t>
+        <w:t xml:space="preserve"> לא </w:t>
+      </w:r>
+      <w:r>
+        <w:rPr>
+          <w:rFonts w:hint="cs"/>
+          <w:rtl/>
+        </w:rPr>
+        <w:t>"</w:t>
+      </w:r>
+      <w:r>
+        <w:rPr>
+          <w:rFonts w:hint="cs"/>
+          <w:rtl/>
+        </w:rPr>
+        <w:t>קטן</w:t>
+      </w:r>
+      <w:r>
+        <w:rPr>
+          <w:rFonts w:hint="cs"/>
+          <w:rtl/>
+        </w:rPr>
+        <w:t>"</w:t>
+      </w:r>
+      <w:r>
+        <w:rPr>
+          <w:rFonts w:hint="cs"/>
+          <w:rtl/>
+        </w:rPr>
+        <w:t xml:space="preserve"> מ</w:t>
       </w:r>
       <w:r>
         <w:t>b</w:t>
@@ -5496,7 +5607,35 @@
           <w:rFonts w:hint="cs"/>
           <w:rtl/>
         </w:rPr>
-        <w:t xml:space="preserve"> לא קטן מ</w:t>
+        <w:t xml:space="preserve"> לא </w:t>
+      </w:r>
+      <w:r>
+        <w:rPr>
+          <w:rFonts w:hint="cs"/>
+          <w:rtl/>
+        </w:rPr>
+        <w:t>"</w:t>
+      </w:r>
+      <w:r>
+        <w:rPr>
+          <w:rFonts w:hint="cs"/>
+          <w:rtl/>
+        </w:rPr>
+        <w:t>קטן</w:t>
+      </w:r>
+      <w:r>
+        <w:rPr>
+          <w:rFonts w:hint="cs"/>
+          <w:rtl/>
+        </w:rPr>
+        <w:t>"</w:t>
+      </w:r>
+      <w:r>
+        <w:rPr>
+          <w:rFonts w:hint="cs"/>
+          <w:rtl/>
+        </w:rPr>
+        <w:t xml:space="preserve"> מ</w:t>
       </w:r>
       <w:r>
         <w:t>c</w:t>
@@ -5519,7 +5658,97 @@
           <w:rFonts w:hint="cs"/>
           <w:rtl/>
         </w:rPr>
-        <w:t xml:space="preserve"> נקבל שלש אפשרויות לכל אחת משתי הדיאגרמות האמצעיות, ושש אפשרויות לדיאגרמה השמאלית, ובסה"כ 13 דיאגרמות.</w:t>
+        <w:t xml:space="preserve"> נקבל שלש אפשרויות לכל אחת משתי הדיאגרמות האמצעיות</w:t>
+      </w:r>
+      <w:r>
+        <w:rPr>
+          <w:rFonts w:hint="cs"/>
+          <w:rtl/>
+        </w:rPr>
+        <w:t>-ימניות</w:t>
+      </w:r>
+      <w:r>
+        <w:rPr>
+          <w:rFonts w:hint="cs"/>
+          <w:rtl/>
+        </w:rPr>
+        <w:t>, ושש אפשרויות לדיאגרמה השמאלית.</w:t>
+      </w:r>
+    </w:p>
+    <w:p>
+      <w:pPr>
+        <w:rPr>
+          <w:rFonts w:hint="cs"/>
+          <w:rtl/>
+        </w:rPr>
+      </w:pPr>
+      <w:r>
+        <w:rPr>
+          <w:rFonts w:hint="cs"/>
+          <w:rtl/>
+        </w:rPr>
+        <w:t xml:space="preserve">כמו"כ הדיאגרמה השניה משמאל מניחה שהאיבר </w:t>
+      </w:r>
+      <w:r>
+        <w:t>b</w:t>
+      </w:r>
+      <w:r>
+        <w:rPr>
+          <w:rFonts w:hint="cs"/>
+          <w:rtl/>
+        </w:rPr>
+        <w:t xml:space="preserve"> הוא ה"קטן" מהאיבר </w:t>
+      </w:r>
+      <w:r>
+        <w:t>a</w:t>
+      </w:r>
+      <w:r>
+        <w:rPr>
+          <w:rFonts w:hint="cs"/>
+          <w:rtl/>
+        </w:rPr>
+        <w:t>. באותה מידה היה יכול להיות שם זוג אחר מתוך השלשה.</w:t>
+      </w:r>
+    </w:p>
+    <w:p>
+      <w:pPr>
+        <w:rPr>
+          <w:rFonts w:hint="cs"/>
+          <w:rtl/>
+        </w:rPr>
+      </w:pPr>
+      <w:r>
+        <w:rPr>
+          <w:rFonts w:hint="cs"/>
+          <w:rtl/>
+        </w:rPr>
+        <w:t xml:space="preserve">סה"כ הדיאגרמות האפשריות </w:t>
+      </w:r>
+      <w:r>
+        <w:rPr>
+          <w:rtl/>
+        </w:rPr>
+        <w:t>–</w:t>
+      </w:r>
+      <w:r>
+        <w:rPr>
+          <w:rFonts w:hint="cs"/>
+          <w:rtl/>
+        </w:rPr>
+        <w:t xml:space="preserve"> בלי ההנחות הנ"ל </w:t>
+      </w:r>
+      <w:r>
+        <w:rPr>
+          <w:rtl/>
+        </w:rPr>
+        <w:t>–</w:t>
+      </w:r>
+      <w:r>
+        <w:rPr>
+          <w:rFonts w:hint="cs"/>
+          <w:rtl/>
+        </w:rPr>
+        <w:t xml:space="preserve"> הן 19 דיאגרמות (אחת לימנית, שלש לכל אחת משתי האמצעיות-ימניות, ושש לכל אחת מהשמאליות).</w:t>
       </w:r>
     </w:p>
     <w:p>
@@ -5559,7 +5788,7 @@
           <v:shape id="_x0000_i1059" type="#_x0000_t75" style="width:10.95pt;height:13.25pt" o:ole="">
             <v:imagedata r:id="rId81" o:title=""/>
           </v:shape>
-          <o:OLEObject Type="Embed" ProgID="Equation.3" ShapeID="_x0000_i1059" DrawAspect="Content" ObjectID="_1385196175" r:id="rId82"/>
+          <o:OLEObject Type="Embed" ProgID="Equation.3" ShapeID="_x0000_i1059" DrawAspect="Content" ObjectID="_1390055477" r:id="rId82"/>
         </w:object>
       </w:r>
       <w:r>
@@ -5582,7 +5811,7 @@
           <v:shape id="_x0000_i1060" type="#_x0000_t75" style="width:31.7pt;height:13.8pt" o:ole="">
             <v:imagedata r:id="rId83" o:title=""/>
           </v:shape>
-          <o:OLEObject Type="Embed" ProgID="Equation.3" ShapeID="_x0000_i1060" DrawAspect="Content" ObjectID="_1385196176" r:id="rId84"/>
+          <o:OLEObject Type="Embed" ProgID="Equation.3" ShapeID="_x0000_i1060" DrawAspect="Content" ObjectID="_1390055478" r:id="rId84"/>
         </w:object>
       </w:r>
       <w:r>
@@ -5605,7 +5834,7 @@
           <v:shape id="_x0000_i1061" type="#_x0000_t75" style="width:81.2pt;height:17.3pt" o:ole="">
             <v:imagedata r:id="rId85" o:title=""/>
           </v:shape>
-          <o:OLEObject Type="Embed" ProgID="Equation.3" ShapeID="_x0000_i1061" DrawAspect="Content" ObjectID="_1385196177" r:id="rId86"/>
+          <o:OLEObject Type="Embed" ProgID="Equation.3" ShapeID="_x0000_i1061" DrawAspect="Content" ObjectID="_1390055479" r:id="rId86"/>
         </w:object>
       </w:r>
       <w:r>
@@ -5628,7 +5857,7 @@
           <v:shape id="_x0000_i1062" type="#_x0000_t75" style="width:93.9pt;height:16.15pt" o:ole="">
             <v:imagedata r:id="rId87" o:title=""/>
           </v:shape>
-          <o:OLEObject Type="Embed" ProgID="Equation.3" ShapeID="_x0000_i1062" DrawAspect="Content" ObjectID="_1385196178" r:id="rId88"/>
+          <o:OLEObject Type="Embed" ProgID="Equation.3" ShapeID="_x0000_i1062" DrawAspect="Content" ObjectID="_1390055480" r:id="rId88"/>
         </w:object>
       </w:r>
       <w:r>
@@ -5651,7 +5880,7 @@
           <v:shape id="_x0000_i1063" type="#_x0000_t75" style="width:10.95pt;height:13.25pt" o:ole="">
             <v:imagedata r:id="rId89" o:title=""/>
           </v:shape>
-          <o:OLEObject Type="Embed" ProgID="Equation.3" ShapeID="_x0000_i1063" DrawAspect="Content" ObjectID="_1385196179" r:id="rId90"/>
+          <o:OLEObject Type="Embed" ProgID="Equation.3" ShapeID="_x0000_i1063" DrawAspect="Content" ObjectID="_1390055481" r:id="rId90"/>
         </w:object>
       </w:r>
       <w:r>
@@ -5897,7 +6126,7 @@
           <v:shape id="_x0000_i1064" type="#_x0000_t75" style="width:180.3pt;height:17.85pt" o:ole="">
             <v:imagedata r:id="rId91" o:title=""/>
           </v:shape>
-          <o:OLEObject Type="Embed" ProgID="Equation.3" ShapeID="_x0000_i1064" DrawAspect="Content" ObjectID="_1385196180" r:id="rId92"/>
+          <o:OLEObject Type="Embed" ProgID="Equation.3" ShapeID="_x0000_i1064" DrawAspect="Content" ObjectID="_1390055482" r:id="rId92"/>
         </w:object>
       </w:r>
       <w:r>
@@ -5985,7 +6214,7 @@
           <v:shape id="_x0000_i1065" type="#_x0000_t75" style="width:40.9pt;height:16.15pt" o:ole="">
             <v:imagedata r:id="rId93" o:title=""/>
           </v:shape>
-          <o:OLEObject Type="Embed" ProgID="Equation.3" ShapeID="_x0000_i1065" DrawAspect="Content" ObjectID="_1385196181" r:id="rId94"/>
+          <o:OLEObject Type="Embed" ProgID="Equation.3" ShapeID="_x0000_i1065" DrawAspect="Content" ObjectID="_1390055483" r:id="rId94"/>
         </w:object>
       </w:r>
       <w:r>
@@ -6028,7 +6257,7 @@
           <v:shape id="_x0000_i1066" type="#_x0000_t75" style="width:23.05pt;height:16.15pt" o:ole="">
             <v:imagedata r:id="rId95" o:title=""/>
           </v:shape>
-          <o:OLEObject Type="Embed" ProgID="Equation.3" ShapeID="_x0000_i1066" DrawAspect="Content" ObjectID="_1385196182" r:id="rId96"/>
+          <o:OLEObject Type="Embed" ProgID="Equation.3" ShapeID="_x0000_i1066" DrawAspect="Content" ObjectID="_1390055484" r:id="rId96"/>
         </w:object>
       </w:r>
       <w:r>
@@ -6051,7 +6280,7 @@
           <v:shape id="_x0000_i1067" type="#_x0000_t75" style="width:23.05pt;height:16.15pt" o:ole="">
             <v:imagedata r:id="rId97" o:title=""/>
           </v:shape>
-          <o:OLEObject Type="Embed" ProgID="Equation.3" ShapeID="_x0000_i1067" DrawAspect="Content" ObjectID="_1385196183" r:id="rId98"/>
+          <o:OLEObject Type="Embed" ProgID="Equation.3" ShapeID="_x0000_i1067" DrawAspect="Content" ObjectID="_1390055485" r:id="rId98"/>
         </w:object>
       </w:r>
       <w:r>
@@ -6211,7 +6440,7 @@
           <v:shape id="_x0000_i1068" type="#_x0000_t75" style="width:40.9pt;height:16.15pt" o:ole="">
             <v:imagedata r:id="rId93" o:title=""/>
           </v:shape>
-          <o:OLEObject Type="Embed" ProgID="Equation.3" ShapeID="_x0000_i1068" DrawAspect="Content" ObjectID="_1385196184" r:id="rId99"/>
+          <o:OLEObject Type="Embed" ProgID="Equation.3" ShapeID="_x0000_i1068" DrawAspect="Content" ObjectID="_1390055486" r:id="rId99"/>
         </w:object>
       </w:r>
       <w:r>
@@ -6254,7 +6483,7 @@
           <v:shape id="_x0000_i1069" type="#_x0000_t75" style="width:27.05pt;height:13.8pt" o:ole="">
             <v:imagedata r:id="rId100" o:title=""/>
           </v:shape>
-          <o:OLEObject Type="Embed" ProgID="Equation.3" ShapeID="_x0000_i1069" DrawAspect="Content" ObjectID="_1385196185" r:id="rId101"/>
+          <o:OLEObject Type="Embed" ProgID="Equation.3" ShapeID="_x0000_i1069" DrawAspect="Content" ObjectID="_1390055487" r:id="rId101"/>
         </w:object>
       </w:r>
       <w:r>
@@ -6277,7 +6506,7 @@
           <v:shape id="_x0000_i1070" type="#_x0000_t75" style="width:20.75pt;height:13.8pt" o:ole="">
             <v:imagedata r:id="rId102" o:title=""/>
           </v:shape>
-          <o:OLEObject Type="Embed" ProgID="Equation.3" ShapeID="_x0000_i1070" DrawAspect="Content" ObjectID="_1385196186" r:id="rId103"/>
+          <o:OLEObject Type="Embed" ProgID="Equation.3" ShapeID="_x0000_i1070" DrawAspect="Content" ObjectID="_1390055488" r:id="rId103"/>
         </w:object>
       </w:r>
       <w:r>
@@ -6300,7 +6529,7 @@
           <v:shape id="_x0000_i1071" type="#_x0000_t75" style="width:20.15pt;height:16.15pt" o:ole="">
             <v:imagedata r:id="rId104" o:title=""/>
           </v:shape>
-          <o:OLEObject Type="Embed" ProgID="Equation.3" ShapeID="_x0000_i1071" DrawAspect="Content" ObjectID="_1385196187" r:id="rId105"/>
+          <o:OLEObject Type="Embed" ProgID="Equation.3" ShapeID="_x0000_i1071" DrawAspect="Content" ObjectID="_1390055489" r:id="rId105"/>
         </w:object>
       </w:r>
       <w:r>
@@ -6516,7 +6745,7 @@
           <v:shape id="_x0000_i1072" type="#_x0000_t75" style="width:23.05pt;height:16.15pt" o:ole="">
             <v:imagedata r:id="rId106" o:title=""/>
           </v:shape>
-          <o:OLEObject Type="Embed" ProgID="Equation.3" ShapeID="_x0000_i1072" DrawAspect="Content" ObjectID="_1385196188" r:id="rId107"/>
+          <o:OLEObject Type="Embed" ProgID="Equation.3" ShapeID="_x0000_i1072" DrawAspect="Content" ObjectID="_1390055490" r:id="rId107"/>
         </w:object>
       </w:r>
       <w:r>
@@ -6540,7 +6769,7 @@
           <v:shape id="_x0000_i1073" type="#_x0000_t75" style="width:12.1pt;height:13.25pt" o:ole="">
             <v:imagedata r:id="rId108" o:title=""/>
           </v:shape>
-          <o:OLEObject Type="Embed" ProgID="Equation.3" ShapeID="_x0000_i1073" DrawAspect="Content" ObjectID="_1385196189" r:id="rId109"/>
+          <o:OLEObject Type="Embed" ProgID="Equation.3" ShapeID="_x0000_i1073" DrawAspect="Content" ObjectID="_1390055491" r:id="rId109"/>
         </w:object>
       </w:r>
       <w:r>
@@ -6589,7 +6818,7 @@
           <v:shape id="_x0000_i1074" type="#_x0000_t75" style="width:32.85pt;height:13.8pt" o:ole="">
             <v:imagedata r:id="rId110" o:title=""/>
           </v:shape>
-          <o:OLEObject Type="Embed" ProgID="Equation.3" ShapeID="_x0000_i1074" DrawAspect="Content" ObjectID="_1385196190" r:id="rId111"/>
+          <o:OLEObject Type="Embed" ProgID="Equation.3" ShapeID="_x0000_i1074" DrawAspect="Content" ObjectID="_1390055492" r:id="rId111"/>
         </w:object>
       </w:r>
       <w:r>
@@ -6612,7 +6841,7 @@
           <v:shape id="_x0000_i1075" type="#_x0000_t75" style="width:12.1pt;height:13.25pt" o:ole="">
             <v:imagedata r:id="rId112" o:title=""/>
           </v:shape>
-          <o:OLEObject Type="Embed" ProgID="Equation.3" ShapeID="_x0000_i1075" DrawAspect="Content" ObjectID="_1385196191" r:id="rId113"/>
+          <o:OLEObject Type="Embed" ProgID="Equation.3" ShapeID="_x0000_i1075" DrawAspect="Content" ObjectID="_1390055493" r:id="rId113"/>
         </w:object>
       </w:r>
       <w:r>
@@ -6650,7 +6879,6 @@
           <w:rFonts w:hint="cs"/>
           <w:rtl/>
         </w:rPr>
-        <w:lastRenderedPageBreak/>
         <w:t xml:space="preserve">יהיו </w:t>
       </w:r>
       <m:oMath>
@@ -7048,7 +7276,7 @@
           <v:shape id="_x0000_i1076" type="#_x0000_t75" style="width:20.15pt;height:15pt" o:ole="">
             <v:imagedata r:id="rId114" o:title=""/>
           </v:shape>
-          <o:OLEObject Type="Embed" ProgID="Equation.3" ShapeID="_x0000_i1076" DrawAspect="Content" ObjectID="_1385196192" r:id="rId115"/>
+          <o:OLEObject Type="Embed" ProgID="Equation.3" ShapeID="_x0000_i1076" DrawAspect="Content" ObjectID="_1390055494" r:id="rId115"/>
         </w:object>
       </w:r>
       <w:r>
@@ -7071,7 +7299,7 @@
           <v:shape id="_x0000_i1077" type="#_x0000_t75" style="width:13.25pt;height:13.8pt" o:ole="">
             <v:imagedata r:id="rId116" o:title=""/>
           </v:shape>
-          <o:OLEObject Type="Embed" ProgID="Equation.3" ShapeID="_x0000_i1077" DrawAspect="Content" ObjectID="_1385196193" r:id="rId117"/>
+          <o:OLEObject Type="Embed" ProgID="Equation.3" ShapeID="_x0000_i1077" DrawAspect="Content" ObjectID="_1390055495" r:id="rId117"/>
         </w:object>
       </w:r>
       <w:r>
@@ -7557,7 +7785,7 @@
           <v:shape id="_x0000_i1078" type="#_x0000_t75" style="width:62.8pt;height:16.15pt" o:ole="">
             <v:imagedata r:id="rId118" o:title=""/>
           </v:shape>
-          <o:OLEObject Type="Embed" ProgID="Equation.3" ShapeID="_x0000_i1078" DrawAspect="Content" ObjectID="_1385196194" r:id="rId119"/>
+          <o:OLEObject Type="Embed" ProgID="Equation.3" ShapeID="_x0000_i1078" DrawAspect="Content" ObjectID="_1390055496" r:id="rId119"/>
         </w:object>
       </w:r>
       <w:r>
@@ -7589,7 +7817,7 @@
           <v:shape id="_x0000_i1079" type="#_x0000_t75" style="width:12.1pt;height:13.25pt" o:ole="">
             <v:imagedata r:id="rId120" o:title=""/>
           </v:shape>
-          <o:OLEObject Type="Embed" ProgID="Equation.3" ShapeID="_x0000_i1079" DrawAspect="Content" ObjectID="_1385196195" r:id="rId121"/>
+          <o:OLEObject Type="Embed" ProgID="Equation.3" ShapeID="_x0000_i1079" DrawAspect="Content" ObjectID="_1390055497" r:id="rId121"/>
         </w:object>
       </w:r>
       <w:r>
@@ -7639,7 +7867,7 @@
           <v:shape id="_x0000_i1080" type="#_x0000_t75" style="width:28.2pt;height:16.15pt" o:ole="">
             <v:imagedata r:id="rId122" o:title=""/>
           </v:shape>
-          <o:OLEObject Type="Embed" ProgID="Equation.3" ShapeID="_x0000_i1080" DrawAspect="Content" ObjectID="_1385196196" r:id="rId123"/>
+          <o:OLEObject Type="Embed" ProgID="Equation.3" ShapeID="_x0000_i1080" DrawAspect="Content" ObjectID="_1390055498" r:id="rId123"/>
         </w:object>
       </w:r>
       <w:r>
@@ -7680,7 +7908,7 @@
           <v:shape id="_x0000_i1081" type="#_x0000_t75" style="width:12.1pt;height:13.25pt" o:ole="">
             <v:imagedata r:id="rId124" o:title=""/>
           </v:shape>
-          <o:OLEObject Type="Embed" ProgID="Equation.3" ShapeID="_x0000_i1081" DrawAspect="Content" ObjectID="_1385196197" r:id="rId125"/>
+          <o:OLEObject Type="Embed" ProgID="Equation.3" ShapeID="_x0000_i1081" DrawAspect="Content" ObjectID="_1390055499" r:id="rId125"/>
         </w:object>
       </w:r>
       <w:r>
@@ -7703,7 +7931,7 @@
           <v:shape id="_x0000_i1082" type="#_x0000_t75" style="width:6.9pt;height:13.25pt" o:ole="">
             <v:imagedata r:id="rId126" o:title=""/>
           </v:shape>
-          <o:OLEObject Type="Embed" ProgID="Equation.3" ShapeID="_x0000_i1082" DrawAspect="Content" ObjectID="_1385196198" r:id="rId127"/>
+          <o:OLEObject Type="Embed" ProgID="Equation.3" ShapeID="_x0000_i1082" DrawAspect="Content" ObjectID="_1390055500" r:id="rId127"/>
         </w:object>
       </w:r>
       <w:r>
@@ -7726,7 +7954,7 @@
           <v:shape id="_x0000_i1083" type="#_x0000_t75" style="width:9.2pt;height:13.8pt" o:ole="">
             <v:imagedata r:id="rId128" o:title=""/>
           </v:shape>
-          <o:OLEObject Type="Embed" ProgID="Equation.3" ShapeID="_x0000_i1083" DrawAspect="Content" ObjectID="_1385196199" r:id="rId129"/>
+          <o:OLEObject Type="Embed" ProgID="Equation.3" ShapeID="_x0000_i1083" DrawAspect="Content" ObjectID="_1390055501" r:id="rId129"/>
         </w:object>
       </w:r>
       <w:r>
@@ -7769,7 +7997,7 @@
           <v:shape id="_x0000_i1084" type="#_x0000_t75" style="width:12.1pt;height:12.1pt" o:ole="">
             <v:imagedata r:id="rId130" o:title=""/>
           </v:shape>
-          <o:OLEObject Type="Embed" ProgID="Equation.3" ShapeID="_x0000_i1084" DrawAspect="Content" ObjectID="_1385196200" r:id="rId131"/>
+          <o:OLEObject Type="Embed" ProgID="Equation.3" ShapeID="_x0000_i1084" DrawAspect="Content" ObjectID="_1390055502" r:id="rId131"/>
         </w:object>
       </w:r>
       <w:r>
@@ -7792,7 +8020,7 @@
           <v:shape id="_x0000_i1085" type="#_x0000_t75" style="width:28.2pt;height:16.15pt" o:ole="">
             <v:imagedata r:id="rId132" o:title=""/>
           </v:shape>
-          <o:OLEObject Type="Embed" ProgID="Equation.3" ShapeID="_x0000_i1085" DrawAspect="Content" ObjectID="_1385196201" r:id="rId133"/>
+          <o:OLEObject Type="Embed" ProgID="Equation.3" ShapeID="_x0000_i1085" DrawAspect="Content" ObjectID="_1390055503" r:id="rId133"/>
         </w:object>
       </w:r>
       <w:r>
@@ -7832,7 +8060,7 @@
           <v:shape id="_x0000_i1086" type="#_x0000_t75" style="width:12.1pt;height:12.1pt" o:ole="">
             <v:imagedata r:id="rId130" o:title=""/>
           </v:shape>
-          <o:OLEObject Type="Embed" ProgID="Equation.3" ShapeID="_x0000_i1086" DrawAspect="Content" ObjectID="_1385196202" r:id="rId134"/>
+          <o:OLEObject Type="Embed" ProgID="Equation.3" ShapeID="_x0000_i1086" DrawAspect="Content" ObjectID="_1390055504" r:id="rId134"/>
         </w:object>
       </w:r>
       <w:r>
@@ -7855,7 +8083,7 @@
           <v:shape id="_x0000_i1087" type="#_x0000_t75" style="width:28.2pt;height:16.15pt" o:ole="">
             <v:imagedata r:id="rId135" o:title=""/>
           </v:shape>
-          <o:OLEObject Type="Embed" ProgID="Equation.3" ShapeID="_x0000_i1087" DrawAspect="Content" ObjectID="_1385196203" r:id="rId136"/>
+          <o:OLEObject Type="Embed" ProgID="Equation.3" ShapeID="_x0000_i1087" DrawAspect="Content" ObjectID="_1390055505" r:id="rId136"/>
         </w:object>
       </w:r>
       <w:r>
@@ -7878,7 +8106,7 @@
           <v:shape id="_x0000_i1088" type="#_x0000_t75" style="width:12.1pt;height:13.25pt" o:ole="">
             <v:imagedata r:id="rId137" o:title=""/>
           </v:shape>
-          <o:OLEObject Type="Embed" ProgID="Equation.3" ShapeID="_x0000_i1088" DrawAspect="Content" ObjectID="_1385196204" r:id="rId138"/>
+          <o:OLEObject Type="Embed" ProgID="Equation.3" ShapeID="_x0000_i1088" DrawAspect="Content" ObjectID="_1390055506" r:id="rId138"/>
         </w:object>
       </w:r>
       <w:r>
@@ -7923,7 +8151,7 @@
           <v:shape id="_x0000_i1089" type="#_x0000_t75" style="width:12.1pt;height:12.1pt" o:ole="">
             <v:imagedata r:id="rId130" o:title=""/>
           </v:shape>
-          <o:OLEObject Type="Embed" ProgID="Equation.3" ShapeID="_x0000_i1089" DrawAspect="Content" ObjectID="_1385196205" r:id="rId139"/>
+          <o:OLEObject Type="Embed" ProgID="Equation.3" ShapeID="_x0000_i1089" DrawAspect="Content" ObjectID="_1390055507" r:id="rId139"/>
         </w:object>
       </w:r>
       <w:r>
@@ -7946,7 +8174,7 @@
           <v:shape id="_x0000_i1090" type="#_x0000_t75" style="width:28.2pt;height:16.15pt" o:ole="">
             <v:imagedata r:id="rId140" o:title=""/>
           </v:shape>
-          <o:OLEObject Type="Embed" ProgID="Equation.3" ShapeID="_x0000_i1090" DrawAspect="Content" ObjectID="_1385196206" r:id="rId141"/>
+          <o:OLEObject Type="Embed" ProgID="Equation.3" ShapeID="_x0000_i1090" DrawAspect="Content" ObjectID="_1390055508" r:id="rId141"/>
         </w:object>
       </w:r>
       <w:r>
@@ -8216,7 +8444,7 @@
           <v:shape id="_x0000_i1091" type="#_x0000_t75" style="width:12.1pt;height:12.1pt" o:ole="">
             <v:imagedata r:id="rId130" o:title=""/>
           </v:shape>
-          <o:OLEObject Type="Embed" ProgID="Equation.3" ShapeID="_x0000_i1091" DrawAspect="Content" ObjectID="_1385196207" r:id="rId142"/>
+          <o:OLEObject Type="Embed" ProgID="Equation.3" ShapeID="_x0000_i1091" DrawAspect="Content" ObjectID="_1390055509" r:id="rId142"/>
         </w:object>
       </w:r>
       <w:r>
@@ -8239,7 +8467,7 @@
           <v:shape id="_x0000_i1092" type="#_x0000_t75" style="width:12.1pt;height:13.25pt" o:ole="">
             <v:imagedata r:id="rId143" o:title=""/>
           </v:shape>
-          <o:OLEObject Type="Embed" ProgID="Equation.3" ShapeID="_x0000_i1092" DrawAspect="Content" ObjectID="_1385196208" r:id="rId144"/>
+          <o:OLEObject Type="Embed" ProgID="Equation.3" ShapeID="_x0000_i1092" DrawAspect="Content" ObjectID="_1390055510" r:id="rId144"/>
         </w:object>
       </w:r>
       <w:r>
@@ -8612,7 +8840,7 @@
           <v:shape id="_x0000_i1093" type="#_x0000_t75" style="width:58.2pt;height:16.15pt" o:ole="">
             <v:imagedata r:id="rId145" o:title=""/>
           </v:shape>
-          <o:OLEObject Type="Embed" ProgID="Equation.3" ShapeID="_x0000_i1093" DrawAspect="Content" ObjectID="_1385196209" r:id="rId146"/>
+          <o:OLEObject Type="Embed" ProgID="Equation.3" ShapeID="_x0000_i1093" DrawAspect="Content" ObjectID="_1390055511" r:id="rId146"/>
         </w:object>
       </w:r>
       <w:r>
@@ -8635,7 +8863,7 @@
           <v:shape id="_x0000_i1094" type="#_x0000_t75" style="width:34pt;height:13.25pt" o:ole="">
             <v:imagedata r:id="rId147" o:title=""/>
           </v:shape>
-          <o:OLEObject Type="Embed" ProgID="Equation.3" ShapeID="_x0000_i1094" DrawAspect="Content" ObjectID="_1385196210" r:id="rId148"/>
+          <o:OLEObject Type="Embed" ProgID="Equation.3" ShapeID="_x0000_i1094" DrawAspect="Content" ObjectID="_1390055512" r:id="rId148"/>
         </w:object>
       </w:r>
       <w:r>
@@ -8658,7 +8886,7 @@
           <v:shape id="_x0000_i1095" type="#_x0000_t75" style="width:58.2pt;height:13.8pt" o:ole="">
             <v:imagedata r:id="rId149" o:title=""/>
           </v:shape>
-          <o:OLEObject Type="Embed" ProgID="Equation.3" ShapeID="_x0000_i1095" DrawAspect="Content" ObjectID="_1385196211" r:id="rId150"/>
+          <o:OLEObject Type="Embed" ProgID="Equation.3" ShapeID="_x0000_i1095" DrawAspect="Content" ObjectID="_1390055513" r:id="rId150"/>
         </w:object>
       </w:r>
       <w:r>
@@ -8681,7 +8909,7 @@
           <v:shape id="_x0000_i1096" type="#_x0000_t75" style="width:9.8pt;height:9.8pt" o:ole="">
             <v:imagedata r:id="rId151" o:title=""/>
           </v:shape>
-          <o:OLEObject Type="Embed" ProgID="Equation.3" ShapeID="_x0000_i1096" DrawAspect="Content" ObjectID="_1385196212" r:id="rId152"/>
+          <o:OLEObject Type="Embed" ProgID="Equation.3" ShapeID="_x0000_i1096" DrawAspect="Content" ObjectID="_1390055514" r:id="rId152"/>
         </w:object>
       </w:r>
       <w:r>
@@ -8704,7 +8932,7 @@
           <v:shape id="_x0000_i1097" type="#_x0000_t75" style="width:58.2pt;height:16.15pt" o:ole="">
             <v:imagedata r:id="rId153" o:title=""/>
           </v:shape>
-          <o:OLEObject Type="Embed" ProgID="Equation.3" ShapeID="_x0000_i1097" DrawAspect="Content" ObjectID="_1385196213" r:id="rId154"/>
+          <o:OLEObject Type="Embed" ProgID="Equation.3" ShapeID="_x0000_i1097" DrawAspect="Content" ObjectID="_1390055515" r:id="rId154"/>
         </w:object>
       </w:r>
       <w:r>
@@ -8720,7 +8948,6 @@
     <w:p>
       <w:pPr>
         <w:rPr>
-          <w:rFonts w:hint="cs"/>
           <w:rtl/>
         </w:rPr>
       </w:pPr>
@@ -9028,7 +9255,7 @@
           <v:shape id="_x0000_i1098" type="#_x0000_t75" style="width:17.3pt;height:15pt" o:ole="">
             <v:imagedata r:id="rId155" o:title=""/>
           </v:shape>
-          <o:OLEObject Type="Embed" ProgID="Equation.3" ShapeID="_x0000_i1098" DrawAspect="Content" ObjectID="_1385196214" r:id="rId156"/>
+          <o:OLEObject Type="Embed" ProgID="Equation.3" ShapeID="_x0000_i1098" DrawAspect="Content" ObjectID="_1390055516" r:id="rId156"/>
         </w:object>
       </w:r>
       <w:r>
@@ -9067,7 +9294,7 @@
           <v:shape id="_x0000_i1099" type="#_x0000_t75" style="width:39.75pt;height:16.15pt" o:ole="">
             <v:imagedata r:id="rId157" o:title=""/>
           </v:shape>
-          <o:OLEObject Type="Embed" ProgID="Equation.3" ShapeID="_x0000_i1099" DrawAspect="Content" ObjectID="_1385196215" r:id="rId158"/>
+          <o:OLEObject Type="Embed" ProgID="Equation.3" ShapeID="_x0000_i1099" DrawAspect="Content" ObjectID="_1390055517" r:id="rId158"/>
         </w:object>
       </w:r>
       <w:r>
@@ -9089,7 +9316,7 @@
           <v:shape id="_x0000_i1100" type="#_x0000_t75" style="width:36.3pt;height:16.15pt" o:ole="">
             <v:imagedata r:id="rId159" o:title=""/>
           </v:shape>
-          <o:OLEObject Type="Embed" ProgID="Equation.3" ShapeID="_x0000_i1100" DrawAspect="Content" ObjectID="_1385196216" r:id="rId160"/>
+          <o:OLEObject Type="Embed" ProgID="Equation.3" ShapeID="_x0000_i1100" DrawAspect="Content" ObjectID="_1390055518" r:id="rId160"/>
         </w:object>
       </w:r>
       <w:r>
@@ -9111,7 +9338,7 @@
           <v:shape id="_x0000_i1101" type="#_x0000_t75" style="width:23.05pt;height:13.8pt" o:ole="">
             <v:imagedata r:id="rId161" o:title=""/>
           </v:shape>
-          <o:OLEObject Type="Embed" ProgID="Equation.3" ShapeID="_x0000_i1101" DrawAspect="Content" ObjectID="_1385196217" r:id="rId162"/>
+          <o:OLEObject Type="Embed" ProgID="Equation.3" ShapeID="_x0000_i1101" DrawAspect="Content" ObjectID="_1390055519" r:id="rId162"/>
         </w:object>
       </w:r>
       <w:r>
@@ -9133,7 +9360,7 @@
           <v:shape id="_x0000_i1102" type="#_x0000_t75" style="width:23.05pt;height:13.8pt" o:ole="">
             <v:imagedata r:id="rId163" o:title=""/>
           </v:shape>
-          <o:OLEObject Type="Embed" ProgID="Equation.3" ShapeID="_x0000_i1102" DrawAspect="Content" ObjectID="_1385196218" r:id="rId164"/>
+          <o:OLEObject Type="Embed" ProgID="Equation.3" ShapeID="_x0000_i1102" DrawAspect="Content" ObjectID="_1390055520" r:id="rId164"/>
         </w:object>
       </w:r>
       <w:r>
@@ -9162,7 +9389,7 @@
           <v:shape id="_x0000_i1103" type="#_x0000_t75" style="width:17.3pt;height:15pt" o:ole="">
             <v:imagedata r:id="rId155" o:title=""/>
           </v:shape>
-          <o:OLEObject Type="Embed" ProgID="Equation.3" ShapeID="_x0000_i1103" DrawAspect="Content" ObjectID="_1385196219" r:id="rId165"/>
+          <o:OLEObject Type="Embed" ProgID="Equation.3" ShapeID="_x0000_i1103" DrawAspect="Content" ObjectID="_1390055521" r:id="rId165"/>
         </w:object>
       </w:r>
       <w:r>
@@ -9290,7 +9517,7 @@
           <v:shape id="_x0000_i1104" type="#_x0000_t75" style="width:16.15pt;height:15pt" o:ole="">
             <v:imagedata r:id="rId166" o:title=""/>
           </v:shape>
-          <o:OLEObject Type="Embed" ProgID="Equation.3" ShapeID="_x0000_i1104" DrawAspect="Content" ObjectID="_1385196220" r:id="rId167"/>
+          <o:OLEObject Type="Embed" ProgID="Equation.3" ShapeID="_x0000_i1104" DrawAspect="Content" ObjectID="_1390055522" r:id="rId167"/>
         </w:object>
       </w:r>
       <w:r>
@@ -9310,7 +9537,7 @@
           <v:shape id="_x0000_i1105" type="#_x0000_t75" style="width:32.85pt;height:16.15pt" o:ole="">
             <v:imagedata r:id="rId168" o:title=""/>
           </v:shape>
-          <o:OLEObject Type="Embed" ProgID="Equation.3" ShapeID="_x0000_i1105" DrawAspect="Content" ObjectID="_1385196221" r:id="rId169"/>
+          <o:OLEObject Type="Embed" ProgID="Equation.3" ShapeID="_x0000_i1105" DrawAspect="Content" ObjectID="_1390055523" r:id="rId169"/>
         </w:object>
       </w:r>
       <w:r>
@@ -9330,7 +9557,7 @@
           <v:shape id="_x0000_i1106" type="#_x0000_t75" style="width:66.8pt;height:17.85pt" o:ole="">
             <v:imagedata r:id="rId170" o:title=""/>
           </v:shape>
-          <o:OLEObject Type="Embed" ProgID="Equation.3" ShapeID="_x0000_i1106" DrawAspect="Content" ObjectID="_1385196222" r:id="rId171"/>
+          <o:OLEObject Type="Embed" ProgID="Equation.3" ShapeID="_x0000_i1106" DrawAspect="Content" ObjectID="_1390055524" r:id="rId171"/>
         </w:object>
       </w:r>
       <w:r>
@@ -9352,7 +9579,7 @@
           <v:shape id="_x0000_i1107" type="#_x0000_t75" style="width:40.9pt;height:16.15pt" o:ole="">
             <v:imagedata r:id="rId172" o:title=""/>
           </v:shape>
-          <o:OLEObject Type="Embed" ProgID="Equation.3" ShapeID="_x0000_i1107" DrawAspect="Content" ObjectID="_1385196223" r:id="rId173"/>
+          <o:OLEObject Type="Embed" ProgID="Equation.3" ShapeID="_x0000_i1107" DrawAspect="Content" ObjectID="_1390055525" r:id="rId173"/>
         </w:object>
       </w:r>
       <w:r>
@@ -9374,7 +9601,7 @@
           <v:shape id="_x0000_i1108" type="#_x0000_t75" style="width:28.8pt;height:13.8pt" o:ole="">
             <v:imagedata r:id="rId174" o:title=""/>
           </v:shape>
-          <o:OLEObject Type="Embed" ProgID="Equation.3" ShapeID="_x0000_i1108" DrawAspect="Content" ObjectID="_1385196224" r:id="rId175"/>
+          <o:OLEObject Type="Embed" ProgID="Equation.3" ShapeID="_x0000_i1108" DrawAspect="Content" ObjectID="_1390055526" r:id="rId175"/>
         </w:object>
       </w:r>
       <w:r>
@@ -9396,7 +9623,7 @@
           <v:shape id="_x0000_i1109" type="#_x0000_t75" style="width:31.7pt;height:13.8pt" o:ole="">
             <v:imagedata r:id="rId176" o:title=""/>
           </v:shape>
-          <o:OLEObject Type="Embed" ProgID="Equation.3" ShapeID="_x0000_i1109" DrawAspect="Content" ObjectID="_1385196225" r:id="rId177"/>
+          <o:OLEObject Type="Embed" ProgID="Equation.3" ShapeID="_x0000_i1109" DrawAspect="Content" ObjectID="_1390055527" r:id="rId177"/>
         </w:object>
       </w:r>
       <w:r>
@@ -9418,7 +9645,7 @@
           <v:shape id="_x0000_i1110" type="#_x0000_t75" style="width:23.05pt;height:13.8pt" o:ole="">
             <v:imagedata r:id="rId178" o:title=""/>
           </v:shape>
-          <o:OLEObject Type="Embed" ProgID="Equation.3" ShapeID="_x0000_i1110" DrawAspect="Content" ObjectID="_1385196226" r:id="rId179"/>
+          <o:OLEObject Type="Embed" ProgID="Equation.3" ShapeID="_x0000_i1110" DrawAspect="Content" ObjectID="_1390055528" r:id="rId179"/>
         </w:object>
       </w:r>
       <w:r>
@@ -9458,7 +9685,7 @@
           <v:shape id="_x0000_i1111" type="#_x0000_t75" style="width:16.15pt;height:15pt" o:ole="">
             <v:imagedata r:id="rId166" o:title=""/>
           </v:shape>
-          <o:OLEObject Type="Embed" ProgID="Equation.3" ShapeID="_x0000_i1111" DrawAspect="Content" ObjectID="_1385196227" r:id="rId180"/>
+          <o:OLEObject Type="Embed" ProgID="Equation.3" ShapeID="_x0000_i1111" DrawAspect="Content" ObjectID="_1390055529" r:id="rId180"/>
         </w:object>
       </w:r>
       <w:r>
@@ -9480,7 +9707,7 @@
           <v:shape id="_x0000_i1112" type="#_x0000_t75" style="width:32.85pt;height:16.15pt" o:ole="">
             <v:imagedata r:id="rId168" o:title=""/>
           </v:shape>
-          <o:OLEObject Type="Embed" ProgID="Equation.3" ShapeID="_x0000_i1112" DrawAspect="Content" ObjectID="_1385196228" r:id="rId181"/>
+          <o:OLEObject Type="Embed" ProgID="Equation.3" ShapeID="_x0000_i1112" DrawAspect="Content" ObjectID="_1390055530" r:id="rId181"/>
         </w:object>
       </w:r>
       <w:r>
@@ -10728,7 +10955,7 @@
               <w:noProof/>
               <w:rtl/>
             </w:rPr>
-            <w:t>3</w:t>
+            <w:t>2</w:t>
           </w:r>
         </w:fldSimple>
         <w:r>
@@ -15287,6 +15514,7 @@
     <w:rsid w:val="005667CD"/>
     <w:rsid w:val="00855197"/>
     <w:rsid w:val="008B06A0"/>
+    <w:rsid w:val="00EF1EFC"/>
   </w:rsids>
   <m:mathPr>
     <m:mathFont m:val="Cambria Math"/>
@@ -15505,7 +15733,7 @@
     <w:basedOn w:val="a0"/>
     <w:uiPriority w:val="99"/>
     <w:semiHidden/>
-    <w:rsid w:val="00855197"/>
+    <w:rsid w:val="00EF1EFC"/>
     <w:rPr>
       <w:color w:val="808080"/>
     </w:rPr>
@@ -15807,7 +16035,7 @@
 </file>
 
 <file path=customXml/itemProps1.xml><?xml version="1.0" encoding="utf-8"?>
-<ds:datastoreItem xmlns:ds="http://schemas.openxmlformats.org/officeDocument/2006/customXml" ds:itemID="{CA2912E9-A51C-4ED6-B416-24A21F2426AC}">
+<ds:datastoreItem xmlns:ds="http://schemas.openxmlformats.org/officeDocument/2006/customXml" ds:itemID="{7CF8918A-BD1B-471D-A902-69B8912B7B20}">
   <ds:schemaRefs>
     <ds:schemaRef ds:uri="http://schemas.openxmlformats.org/officeDocument/2006/bibliography"/>
   </ds:schemaRefs>

</xml_diff>